<commit_message>
Add VCREDIST info to manual
</commit_message>
<xml_diff>
--- a/twittle/doc/report.docx
+++ b/twittle/doc/report.docx
@@ -2861,7 +2861,7 @@
           <v:shape id="_x0000_i1025" type="#_x0000_t75" style="width:3in;height:269.25pt" o:ole="">
             <v:imagedata r:id="rId10" o:title=""/>
           </v:shape>
-          <o:OLEObject Type="Embed" ProgID="Photoshop.Image.11" ShapeID="_x0000_i1025" DrawAspect="Content" ObjectID="_1290300842" r:id="rId11">
+          <o:OLEObject Type="Embed" ProgID="Photoshop.Image.11" ShapeID="_x0000_i1025" DrawAspect="Content" ObjectID="_1290427509" r:id="rId11">
             <o:FieldCodes>\s</o:FieldCodes>
           </o:OLEObject>
         </w:object>
@@ -4935,41 +4935,111 @@
       <w:bookmarkEnd w:id="20"/>
     </w:p>
     <w:p>
-      <w:r>
-        <w:rPr>
+      <w:pPr>
+        <w:jc w:val="center"/>
+        <w:rPr>
+          <w:rFonts w:ascii="Helvetica" w:hAnsi="Helvetica" w:cs="Helvetica"/>
           <w:i/>
-        </w:rPr>
-        <w:t>Twittle</w:t>
-      </w:r>
-      <w:r>
-        <w:t xml:space="preserve"> is easily installed because it is only one file. Simply store the exe file </w:t>
-      </w:r>
-      <w:r>
-        <w:rPr>
-          <w:b/>
-        </w:rPr>
-        <w:t>t</w:t>
-      </w:r>
-      <w:r>
-        <w:rPr>
-          <w:b/>
-        </w:rPr>
-        <w:t>wittle.exe</w:t>
-      </w:r>
-      <w:r>
-        <w:t xml:space="preserve"> somewhere safe and double click the icon to run it. It’s as simple as that!</w:t>
-      </w:r>
-    </w:p>
-    <w:p>
-      <w:pPr>
-        <w:rPr>
-          <w:i/>
+          <w:sz w:val="20"/>
+          <w:szCs w:val="20"/>
         </w:rPr>
       </w:pPr>
       <w:r>
         <w:rPr>
           <w:b/>
           <w:i/>
+          <w:color w:val="CC0000"/>
+        </w:rPr>
+        <w:t xml:space="preserve">Important note for Windows users: </w:t>
+      </w:r>
+      <w:r>
+        <w:rPr>
+          <w:rFonts w:ascii="Helvetica" w:hAnsi="Helvetica" w:cs="Helvetica"/>
+          <w:i/>
+          <w:color w:val="CC0000"/>
+          <w:sz w:val="20"/>
+          <w:szCs w:val="20"/>
+        </w:rPr>
+        <w:t xml:space="preserve">Please make sure you have the </w:t>
+      </w:r>
+      <w:hyperlink r:id="rId15" w:history="1">
+        <w:r>
+          <w:rPr>
+            <w:rStyle w:val="Hyperlink"/>
+            <w:rFonts w:ascii="Helvetica" w:hAnsi="Helvetica" w:cs="Helvetica"/>
+            <w:i/>
+            <w:color w:val="0070C0"/>
+            <w:sz w:val="20"/>
+            <w:szCs w:val="20"/>
+          </w:rPr>
+          <w:t>Microsoft Visual C++ 2005 SP1 Redistributable Package</w:t>
+        </w:r>
+      </w:hyperlink>
+      <w:r>
+        <w:rPr>
+          <w:rFonts w:ascii="Helvetica" w:hAnsi="Helvetica" w:cs="Helvetica"/>
+          <w:i/>
+          <w:color w:val="CC0000"/>
+          <w:sz w:val="20"/>
+          <w:szCs w:val="20"/>
+        </w:rPr>
+        <w:t xml:space="preserve"> before installing Twittle. It's a small (2.6mb) free download from Microsoft.</w:t>
+      </w:r>
+      <w:r>
+        <w:rPr>
+          <w:rFonts w:ascii="Helvetica" w:hAnsi="Helvetica" w:cs="Helvetica"/>
+          <w:i/>
+          <w:sz w:val="20"/>
+          <w:szCs w:val="20"/>
+        </w:rPr>
+        <w:br/>
+      </w:r>
+      <w:r>
+        <w:rPr>
+          <w:i/>
+          <w:color w:val="808080" w:themeColor="background1" w:themeShade="80"/>
+          <w:sz w:val="20"/>
+          <w:szCs w:val="20"/>
+        </w:rPr>
+        <w:t>http://www.microsoft.com/downloads/details.aspx?FamilyID=200B2FD9-AE1A-4A14-984D-389C36F85647</w:t>
+      </w:r>
+    </w:p>
+    <w:p>
+      <w:r>
+        <w:rPr>
+          <w:i/>
+        </w:rPr>
+        <w:t>Twittle</w:t>
+      </w:r>
+      <w:r>
+        <w:t xml:space="preserve"> is easily installed because it is only one file. Simply store the exe file </w:t>
+      </w:r>
+      <w:r>
+        <w:rPr>
+          <w:b/>
+        </w:rPr>
+        <w:t>t</w:t>
+      </w:r>
+      <w:r>
+        <w:rPr>
+          <w:b/>
+        </w:rPr>
+        <w:t>wittle.exe</w:t>
+      </w:r>
+      <w:r>
+        <w:t xml:space="preserve"> somewhere safe and double click the icon to run it. It’s as simple as that!</w:t>
+      </w:r>
+    </w:p>
+    <w:p>
+      <w:pPr>
+        <w:rPr>
+          <w:i/>
+        </w:rPr>
+      </w:pPr>
+      <w:r>
+        <w:rPr>
+          <w:b/>
+          <w:i/>
         </w:rPr>
         <w:t>Note:</w:t>
       </w:r>
@@ -5028,7 +5098,7 @@
       <w:r>
         <w:t xml:space="preserve"> before going any further. If you don’t have a Twitter account yet, you can visit </w:t>
       </w:r>
-      <w:hyperlink r:id="rId15" w:history="1">
+      <w:hyperlink r:id="rId16" w:history="1">
         <w:r>
           <w:rPr>
             <w:rStyle w:val="Hyperlink"/>
@@ -5096,7 +5166,7 @@
                     </pic:cNvPicPr>
                   </pic:nvPicPr>
                   <pic:blipFill>
-                    <a:blip r:embed="rId16"/>
+                    <a:blip r:embed="rId17"/>
                     <a:srcRect/>
                     <a:stretch>
                       <a:fillRect/>
@@ -5157,7 +5227,7 @@
                     </pic:cNvPicPr>
                   </pic:nvPicPr>
                   <pic:blipFill>
-                    <a:blip r:embed="rId17"/>
+                    <a:blip r:embed="rId18"/>
                     <a:srcRect/>
                     <a:stretch>
                       <a:fillRect/>
@@ -5244,7 +5314,7 @@
         </w:rPr>
         <w:t xml:space="preserve">: Twittle will never attempt to store your username, password, or any of your local data anywhere other than on your local machine. This notice does not apply to the use of the </w:t>
       </w:r>
-      <w:hyperlink r:id="rId18" w:history="1">
+      <w:hyperlink r:id="rId19" w:history="1">
         <w:r>
           <w:rPr>
             <w:rStyle w:val="Hyperlink"/>
@@ -5331,7 +5401,7 @@
                           </pic:cNvPicPr>
                         </pic:nvPicPr>
                         <pic:blipFill>
-                          <a:blip r:embed="rId19"/>
+                          <a:blip r:embed="rId20"/>
                           <a:srcRect/>
                           <a:stretch>
                             <a:fillRect/>
@@ -5414,7 +5484,7 @@
                           </pic:cNvPicPr>
                         </pic:nvPicPr>
                         <pic:blipFill>
-                          <a:blip r:embed="rId20"/>
+                          <a:blip r:embed="rId21"/>
                           <a:srcRect/>
                           <a:stretch>
                             <a:fillRect/>
@@ -5497,101 +5567,6 @@
                       <pic:pic xmlns:pic="http://schemas.openxmlformats.org/drawingml/2006/picture">
                         <pic:nvPicPr>
                           <pic:cNvPr id="0" name="Picture 36"/>
-                          <pic:cNvPicPr>
-                            <a:picLocks noChangeAspect="1" noChangeArrowheads="1"/>
-                          </pic:cNvPicPr>
-                        </pic:nvPicPr>
-                        <pic:blipFill>
-                          <a:blip r:embed="rId21"/>
-                          <a:srcRect/>
-                          <a:stretch>
-                            <a:fillRect/>
-                          </a:stretch>
-                        </pic:blipFill>
-                        <pic:spPr bwMode="auto">
-                          <a:xfrm>
-                            <a:off x="0" y="0"/>
-                            <a:ext cx="219075" cy="219075"/>
-                          </a:xfrm>
-                          <a:prstGeom prst="rect">
-                            <a:avLst/>
-                          </a:prstGeom>
-                          <a:noFill/>
-                          <a:ln w="9525">
-                            <a:noFill/>
-                            <a:miter lim="800000"/>
-                            <a:headEnd/>
-                            <a:tailEnd/>
-                          </a:ln>
-                        </pic:spPr>
-                      </pic:pic>
-                    </a:graphicData>
-                  </a:graphic>
-                </wp:inline>
-              </w:drawing>
-            </w:r>
-          </w:p>
-        </w:tc>
-        <w:tc>
-          <w:tcPr>
-            <w:tcW w:w="2250" w:type="dxa"/>
-          </w:tcPr>
-          <w:p>
-            <w:r>
-              <w:rPr>
-                <w:i/>
-              </w:rPr>
-              <w:t>View replies directed to you</w:t>
-            </w:r>
-          </w:p>
-        </w:tc>
-        <w:tc>
-          <w:tcPr>
-            <w:tcW w:w="6768" w:type="dxa"/>
-          </w:tcPr>
-          <w:p>
-            <w:r>
-              <w:t>Sometimes your friends will reply to you in a tweet. A “reply” is known in the Twitter world when someone types “</w:t>
-            </w:r>
-            <w:r>
-              <w:rPr>
-                <w:i/>
-              </w:rPr>
-              <w:t>@yourusername</w:t>
-            </w:r>
-            <w:r>
-              <w:t xml:space="preserve">” before the message. You can click this button to conveniently find all </w:t>
-            </w:r>
-            <w:r>
-              <w:t>the messages where people wrote directly to you.</w:t>
-            </w:r>
-          </w:p>
-        </w:tc>
-      </w:tr>
-      <w:tr>
-        <w:tc>
-          <w:tcPr>
-            <w:tcW w:w="558" w:type="dxa"/>
-          </w:tcPr>
-          <w:p>
-            <w:r>
-              <w:rPr>
-                <w:noProof/>
-                <w:lang w:eastAsia="ja-JP" w:bidi="ar-SA"/>
-              </w:rPr>
-              <w:drawing>
-                <wp:inline distT="0" distB="0" distL="0" distR="0">
-                  <wp:extent cx="219075" cy="219075"/>
-                  <wp:effectExtent l="19050" t="0" r="9525" b="0"/>
-                  <wp:docPr id="30" name="Picture 30"/>
-                  <wp:cNvGraphicFramePr>
-                    <a:graphicFrameLocks xmlns:a="http://schemas.openxmlformats.org/drawingml/2006/main" noChangeAspect="1"/>
-                  </wp:cNvGraphicFramePr>
-                  <a:graphic xmlns:a="http://schemas.openxmlformats.org/drawingml/2006/main">
-                    <a:graphicData uri="http://schemas.openxmlformats.org/drawingml/2006/picture">
-                      <pic:pic xmlns:pic="http://schemas.openxmlformats.org/drawingml/2006/picture">
-                        <pic:nvPicPr>
-                          <pic:cNvPr id="0" name="Picture 30"/>
                           <pic:cNvPicPr>
                             <a:picLocks noChangeAspect="1" noChangeArrowheads="1"/>
                           </pic:cNvPicPr>
@@ -5636,7 +5611,7 @@
               <w:rPr>
                 <w:i/>
               </w:rPr>
-              <w:t>Upload an image</w:t>
+              <w:t>View replies directed to you</w:t>
             </w:r>
           </w:p>
         </w:tc>
@@ -5646,9 +5621,104 @@
           </w:tcPr>
           <w:p>
             <w:r>
+              <w:t>Sometimes your friends will reply to you in a tweet. A “reply” is known in the Twitter world when someone types “</w:t>
+            </w:r>
+            <w:r>
+              <w:rPr>
+                <w:i/>
+              </w:rPr>
+              <w:t>@yourusername</w:t>
+            </w:r>
+            <w:r>
+              <w:t xml:space="preserve">” before the message. You can click this button to conveniently find all </w:t>
+            </w:r>
+            <w:r>
+              <w:t>the messages where people wrote directly to you.</w:t>
+            </w:r>
+          </w:p>
+        </w:tc>
+      </w:tr>
+      <w:tr>
+        <w:tc>
+          <w:tcPr>
+            <w:tcW w:w="558" w:type="dxa"/>
+          </w:tcPr>
+          <w:p>
+            <w:r>
+              <w:rPr>
+                <w:noProof/>
+                <w:lang w:eastAsia="ja-JP" w:bidi="ar-SA"/>
+              </w:rPr>
+              <w:drawing>
+                <wp:inline distT="0" distB="0" distL="0" distR="0">
+                  <wp:extent cx="219075" cy="219075"/>
+                  <wp:effectExtent l="19050" t="0" r="9525" b="0"/>
+                  <wp:docPr id="30" name="Picture 30"/>
+                  <wp:cNvGraphicFramePr>
+                    <a:graphicFrameLocks xmlns:a="http://schemas.openxmlformats.org/drawingml/2006/main" noChangeAspect="1"/>
+                  </wp:cNvGraphicFramePr>
+                  <a:graphic xmlns:a="http://schemas.openxmlformats.org/drawingml/2006/main">
+                    <a:graphicData uri="http://schemas.openxmlformats.org/drawingml/2006/picture">
+                      <pic:pic xmlns:pic="http://schemas.openxmlformats.org/drawingml/2006/picture">
+                        <pic:nvPicPr>
+                          <pic:cNvPr id="0" name="Picture 30"/>
+                          <pic:cNvPicPr>
+                            <a:picLocks noChangeAspect="1" noChangeArrowheads="1"/>
+                          </pic:cNvPicPr>
+                        </pic:nvPicPr>
+                        <pic:blipFill>
+                          <a:blip r:embed="rId23"/>
+                          <a:srcRect/>
+                          <a:stretch>
+                            <a:fillRect/>
+                          </a:stretch>
+                        </pic:blipFill>
+                        <pic:spPr bwMode="auto">
+                          <a:xfrm>
+                            <a:off x="0" y="0"/>
+                            <a:ext cx="219075" cy="219075"/>
+                          </a:xfrm>
+                          <a:prstGeom prst="rect">
+                            <a:avLst/>
+                          </a:prstGeom>
+                          <a:noFill/>
+                          <a:ln w="9525">
+                            <a:noFill/>
+                            <a:miter lim="800000"/>
+                            <a:headEnd/>
+                            <a:tailEnd/>
+                          </a:ln>
+                        </pic:spPr>
+                      </pic:pic>
+                    </a:graphicData>
+                  </a:graphic>
+                </wp:inline>
+              </w:drawing>
+            </w:r>
+          </w:p>
+        </w:tc>
+        <w:tc>
+          <w:tcPr>
+            <w:tcW w:w="2250" w:type="dxa"/>
+          </w:tcPr>
+          <w:p>
+            <w:r>
+              <w:rPr>
+                <w:i/>
+              </w:rPr>
+              <w:t>Upload an image</w:t>
+            </w:r>
+          </w:p>
+        </w:tc>
+        <w:tc>
+          <w:tcPr>
+            <w:tcW w:w="6768" w:type="dxa"/>
+          </w:tcPr>
+          <w:p>
+            <w:r>
               <w:t xml:space="preserve">This button uploads an image on your local machine to </w:t>
             </w:r>
-            <w:hyperlink r:id="rId23" w:history="1">
+            <w:hyperlink r:id="rId24" w:history="1">
               <w:r>
                 <w:rPr>
                   <w:rStyle w:val="Hyperlink"/>
@@ -5691,7 +5761,7 @@
                           </pic:cNvPicPr>
                         </pic:nvPicPr>
                         <pic:blipFill>
-                          <a:blip r:embed="rId24"/>
+                          <a:blip r:embed="rId25"/>
                           <a:srcRect/>
                           <a:stretch>
                             <a:fillRect/>
@@ -5742,7 +5812,7 @@
             <w:r>
               <w:t xml:space="preserve">This button takes a URL and shortens it with </w:t>
             </w:r>
-            <w:hyperlink r:id="rId25" w:history="1">
+            <w:hyperlink r:id="rId26" w:history="1">
               <w:r>
                 <w:rPr>
                   <w:rStyle w:val="Hyperlink"/>
@@ -5753,7 +5823,7 @@
             <w:r>
               <w:t xml:space="preserve">. Your new URL will look like </w:t>
             </w:r>
-            <w:hyperlink r:id="rId26" w:history="1">
+            <w:hyperlink r:id="rId27" w:history="1">
               <w:r>
                 <w:rPr>
                   <w:rStyle w:val="Hyperlink"/>
@@ -6080,7 +6150,7 @@
                     </pic:cNvPicPr>
                   </pic:nvPicPr>
                   <pic:blipFill>
-                    <a:blip r:embed="rId27"/>
+                    <a:blip r:embed="rId28"/>
                     <a:srcRect/>
                     <a:stretch>
                       <a:fillRect/>
@@ -6336,7 +6406,7 @@
                     </pic:cNvPicPr>
                   </pic:nvPicPr>
                   <pic:blipFill>
-                    <a:blip r:embed="rId28"/>
+                    <a:blip r:embed="rId29"/>
                     <a:srcRect/>
                     <a:stretch>
                       <a:fillRect/>
@@ -6601,7 +6671,7 @@
       <w:r>
         <w:t xml:space="preserve">Twittle was developed by Loren Segal in 2008 for a C++ course. You can find out more about the author at </w:t>
       </w:r>
-      <w:hyperlink r:id="rId29" w:history="1">
+      <w:hyperlink r:id="rId30" w:history="1">
         <w:r>
           <w:rPr>
             <w:rStyle w:val="Hyperlink"/>
@@ -6650,7 +6720,7 @@
       <w:r>
         <w:t xml:space="preserve">can be downloaded freely from </w:t>
       </w:r>
-      <w:hyperlink r:id="rId30" w:history="1">
+      <w:hyperlink r:id="rId31" w:history="1">
         <w:r>
           <w:rPr>
             <w:rStyle w:val="Hyperlink"/>
@@ -6681,7 +6751,7 @@
       </w:r>
     </w:p>
     <w:sectPr>
-      <w:footerReference w:type="default" r:id="rId31"/>
+      <w:footerReference w:type="default" r:id="rId32"/>
       <w:pgSz w:w="12240" w:h="15840" w:code="1"/>
       <w:pgMar w:top="1440" w:right="1440" w:bottom="1440" w:left="1440" w:header="720" w:footer="720" w:gutter="0"/>
       <w:pgNumType w:start="0"/>
@@ -6739,7 +6809,7 @@
             <w:rPr>
               <w:noProof/>
             </w:rPr>
-            <w:t>1</w:t>
+            <w:t>12</w:t>
           </w:r>
         </w:fldSimple>
       </w:p>
@@ -8382,322 +8452,6 @@
 </w:styles>
 </file>
 
-<file path=word/glossary/document.xml><?xml version="1.0" encoding="utf-8"?>
-<w:glossaryDocument xmlns:ve="http://schemas.openxmlformats.org/markup-compatibility/2006" xmlns:o="urn:schemas-microsoft-com:office:office" xmlns:r="http://schemas.openxmlformats.org/officeDocument/2006/relationships" xmlns:m="http://schemas.openxmlformats.org/officeDocument/2006/math" xmlns:v="urn:schemas-microsoft-com:vml" xmlns:wp="http://schemas.openxmlformats.org/drawingml/2006/wordprocessingDrawing" xmlns:w10="urn:schemas-microsoft-com:office:word" xmlns:w="http://schemas.openxmlformats.org/wordprocessingml/2006/main" xmlns:wne="http://schemas.microsoft.com/office/word/2006/wordml">
-  <w:docParts/>
-</w:glossaryDocument>
-</file>
-
-<file path=word/glossary/fontTable.xml><?xml version="1.0" encoding="utf-8"?>
-<w:fonts xmlns:r="http://schemas.openxmlformats.org/officeDocument/2006/relationships" xmlns:w="http://schemas.openxmlformats.org/wordprocessingml/2006/main">
-  <w:font w:name="Times New Roman">
-    <w:panose1 w:val="02020603050405020304"/>
-    <w:charset w:val="00"/>
-    <w:family w:val="roman"/>
-    <w:pitch w:val="variable"/>
-    <w:sig w:usb0="E0002AEF" w:usb1="C0007841" w:usb2="00000009" w:usb3="00000000" w:csb0="000001FF" w:csb1="00000000"/>
-  </w:font>
-  <w:font w:name="Symbol">
-    <w:panose1 w:val="05050102010706020507"/>
-    <w:charset w:val="02"/>
-    <w:family w:val="roman"/>
-    <w:pitch w:val="variable"/>
-    <w:sig w:usb0="00000000" w:usb1="10000000" w:usb2="00000000" w:usb3="00000000" w:csb0="80000000" w:csb1="00000000"/>
-  </w:font>
-  <w:font w:name="Courier New">
-    <w:panose1 w:val="02070309020205020404"/>
-    <w:charset w:val="00"/>
-    <w:family w:val="modern"/>
-    <w:pitch w:val="fixed"/>
-    <w:sig w:usb0="E0002AFF" w:usb1="C0007843" w:usb2="00000009" w:usb3="00000000" w:csb0="000001FF" w:csb1="00000000"/>
-  </w:font>
-  <w:font w:name="Wingdings">
-    <w:panose1 w:val="05000000000000000000"/>
-    <w:charset w:val="02"/>
-    <w:family w:val="auto"/>
-    <w:pitch w:val="variable"/>
-    <w:sig w:usb0="00000000" w:usb1="10000000" w:usb2="00000000" w:usb3="00000000" w:csb0="80000000" w:csb1="00000000"/>
-  </w:font>
-  <w:font w:name="Calibri">
-    <w:panose1 w:val="020F0502020204030204"/>
-    <w:charset w:val="00"/>
-    <w:family w:val="swiss"/>
-    <w:pitch w:val="variable"/>
-    <w:sig w:usb0="A00002EF" w:usb1="4000207B" w:usb2="00000000" w:usb3="00000000" w:csb0="0000009F" w:csb1="00000000"/>
-  </w:font>
-  <w:font w:name="MS Mincho">
-    <w:altName w:val="ＭＳ 明朝"/>
-    <w:panose1 w:val="02020609040205080304"/>
-    <w:charset w:val="80"/>
-    <w:family w:val="modern"/>
-    <w:pitch w:val="fixed"/>
-    <w:sig w:usb0="E00002FF" w:usb1="6AC7FDFB" w:usb2="00000012" w:usb3="00000000" w:csb0="0002009F" w:csb1="00000000"/>
-  </w:font>
-  <w:font w:name="Cambria">
-    <w:panose1 w:val="02040503050406030204"/>
-    <w:charset w:val="00"/>
-    <w:family w:val="roman"/>
-    <w:pitch w:val="variable"/>
-    <w:sig w:usb0="A00002EF" w:usb1="4000004B" w:usb2="00000000" w:usb3="00000000" w:csb0="0000009F" w:csb1="00000000"/>
-  </w:font>
-  <w:font w:name="MS Gothic">
-    <w:altName w:val="ＭＳ ゴシック"/>
-    <w:panose1 w:val="020B0609070205080204"/>
-    <w:charset w:val="80"/>
-    <w:family w:val="modern"/>
-    <w:pitch w:val="fixed"/>
-    <w:sig w:usb0="E00002FF" w:usb1="6AC7FDFB" w:usb2="00000012" w:usb3="00000000" w:csb0="0002009F" w:csb1="00000000"/>
-  </w:font>
-  <w:font w:name="Tahoma">
-    <w:panose1 w:val="020B0604030504040204"/>
-    <w:charset w:val="00"/>
-    <w:family w:val="swiss"/>
-    <w:pitch w:val="variable"/>
-    <w:sig w:usb0="E1002AFF" w:usb1="C000605B" w:usb2="00000029" w:usb3="00000000" w:csb0="000101FF" w:csb1="00000000"/>
-  </w:font>
-  <w:font w:name="Arial">
-    <w:panose1 w:val="020B0604020202020204"/>
-    <w:charset w:val="00"/>
-    <w:family w:val="swiss"/>
-    <w:pitch w:val="variable"/>
-    <w:sig w:usb0="E0002AFF" w:usb1="C0007843" w:usb2="00000009" w:usb3="00000000" w:csb0="000001FF" w:csb1="00000000"/>
-  </w:font>
-</w:fonts>
-</file>
-
-<file path=word/glossary/settings.xml><?xml version="1.0" encoding="utf-8"?>
-<w:settings xmlns:o="urn:schemas-microsoft-com:office:office" xmlns:r="http://schemas.openxmlformats.org/officeDocument/2006/relationships" xmlns:m="http://schemas.openxmlformats.org/officeDocument/2006/math" xmlns:v="urn:schemas-microsoft-com:vml" xmlns:w10="urn:schemas-microsoft-com:office:word" xmlns:w="http://schemas.openxmlformats.org/wordprocessingml/2006/main" xmlns:sl="http://schemas.openxmlformats.org/schemaLibrary/2006/main">
-  <w:view w:val="normal"/>
-  <w:defaultTabStop w:val="720"/>
-  <w:characterSpacingControl w:val="doNotCompress"/>
-  <w:compat>
-    <w:useFELayout/>
-  </w:compat>
-  <w:rsids>
-    <w:rsidRoot w:val="002678F3"/>
-    <w:rsid w:val="002678F3"/>
-  </w:rsids>
-  <m:mathPr>
-    <m:mathFont m:val="Cambria Math"/>
-    <m:brkBin m:val="before"/>
-    <m:brkBinSub m:val="--"/>
-    <m:smallFrac m:val="off"/>
-    <m:dispDef/>
-    <m:lMargin m:val="0"/>
-    <m:rMargin m:val="0"/>
-    <m:defJc m:val="centerGroup"/>
-    <m:wrapIndent m:val="1440"/>
-    <m:intLim m:val="subSup"/>
-    <m:naryLim m:val="undOvr"/>
-  </m:mathPr>
-  <w:themeFontLang w:val="en-US" w:eastAsia="ja-JP"/>
-  <w:clrSchemeMapping w:bg1="light1" w:t1="dark1" w:bg2="light2" w:t2="dark2" w:accent1="accent1" w:accent2="accent2" w:accent3="accent3" w:accent4="accent4" w:accent5="accent5" w:accent6="accent6" w:hyperlink="hyperlink" w:followedHyperlink="followedHyperlink"/>
-  <w:decimalSymbol w:val="."/>
-  <w:listSeparator w:val=","/>
-</w:settings>
-</file>
-
-<file path=word/glossary/styles.xml><?xml version="1.0" encoding="utf-8"?>
-<w:styles xmlns:r="http://schemas.openxmlformats.org/officeDocument/2006/relationships" xmlns:w="http://schemas.openxmlformats.org/wordprocessingml/2006/main">
-  <w:docDefaults>
-    <w:rPrDefault>
-      <w:rPr>
-        <w:rFonts w:asciiTheme="minorHAnsi" w:eastAsiaTheme="minorEastAsia" w:hAnsiTheme="minorHAnsi" w:cstheme="minorBidi"/>
-        <w:sz w:val="22"/>
-        <w:szCs w:val="22"/>
-        <w:lang w:val="en-US" w:eastAsia="ja-JP" w:bidi="ar-SA"/>
-      </w:rPr>
-    </w:rPrDefault>
-    <w:pPrDefault>
-      <w:pPr>
-        <w:spacing w:after="200" w:line="276" w:lineRule="auto"/>
-      </w:pPr>
-    </w:pPrDefault>
-  </w:docDefaults>
-  <w:latentStyles w:defLockedState="0" w:defUIPriority="99" w:defSemiHidden="1" w:defUnhideWhenUsed="1" w:defQFormat="0" w:count="267">
-    <w:lsdException w:name="Normal" w:semiHidden="0" w:uiPriority="0" w:unhideWhenUsed="0" w:qFormat="1"/>
-    <w:lsdException w:name="heading 1" w:semiHidden="0" w:uiPriority="9" w:unhideWhenUsed="0" w:qFormat="1"/>
-    <w:lsdException w:name="heading 2" w:uiPriority="9" w:qFormat="1"/>
-    <w:lsdException w:name="heading 3" w:uiPriority="9" w:qFormat="1"/>
-    <w:lsdException w:name="heading 4" w:uiPriority="9" w:qFormat="1"/>
-    <w:lsdException w:name="heading 5" w:uiPriority="9" w:qFormat="1"/>
-    <w:lsdException w:name="heading 6" w:uiPriority="9" w:qFormat="1"/>
-    <w:lsdException w:name="heading 7" w:uiPriority="9" w:qFormat="1"/>
-    <w:lsdException w:name="heading 8" w:uiPriority="9" w:qFormat="1"/>
-    <w:lsdException w:name="heading 9" w:uiPriority="9" w:qFormat="1"/>
-    <w:lsdException w:name="toc 1" w:uiPriority="39"/>
-    <w:lsdException w:name="toc 2" w:uiPriority="39"/>
-    <w:lsdException w:name="toc 3" w:uiPriority="39"/>
-    <w:lsdException w:name="toc 4" w:uiPriority="39"/>
-    <w:lsdException w:name="toc 5" w:uiPriority="39"/>
-    <w:lsdException w:name="toc 6" w:uiPriority="39"/>
-    <w:lsdException w:name="toc 7" w:uiPriority="39"/>
-    <w:lsdException w:name="toc 8" w:uiPriority="39"/>
-    <w:lsdException w:name="toc 9" w:uiPriority="39"/>
-    <w:lsdException w:name="caption" w:uiPriority="35" w:qFormat="1"/>
-    <w:lsdException w:name="Title" w:semiHidden="0" w:uiPriority="10" w:unhideWhenUsed="0" w:qFormat="1"/>
-    <w:lsdException w:name="Default Paragraph Font" w:uiPriority="1"/>
-    <w:lsdException w:name="Subtitle" w:semiHidden="0" w:uiPriority="11" w:unhideWhenUsed="0" w:qFormat="1"/>
-    <w:lsdException w:name="Strong" w:semiHidden="0" w:uiPriority="22" w:unhideWhenUsed="0" w:qFormat="1"/>
-    <w:lsdException w:name="Emphasis" w:semiHidden="0" w:uiPriority="20" w:unhideWhenUsed="0" w:qFormat="1"/>
-    <w:lsdException w:name="Table Grid" w:semiHidden="0" w:uiPriority="59" w:unhideWhenUsed="0"/>
-    <w:lsdException w:name="Placeholder Text" w:unhideWhenUsed="0"/>
-    <w:lsdException w:name="No Spacing" w:semiHidden="0" w:uiPriority="1" w:unhideWhenUsed="0" w:qFormat="1"/>
-    <w:lsdException w:name="Light Shading" w:semiHidden="0" w:uiPriority="60" w:unhideWhenUsed="0"/>
-    <w:lsdException w:name="Light List" w:semiHidden="0" w:uiPriority="61" w:unhideWhenUsed="0"/>
-    <w:lsdException w:name="Light Grid" w:semiHidden="0" w:uiPriority="62" w:unhideWhenUsed="0"/>
-    <w:lsdException w:name="Medium Shading 1" w:semiHidden="0" w:uiPriority="63" w:unhideWhenUsed="0"/>
-    <w:lsdException w:name="Medium Shading 2" w:semiHidden="0" w:uiPriority="64" w:unhideWhenUsed="0"/>
-    <w:lsdException w:name="Medium List 1" w:semiHidden="0" w:uiPriority="65" w:unhideWhenUsed="0"/>
-    <w:lsdException w:name="Medium List 2" w:semiHidden="0" w:uiPriority="66" w:unhideWhenUsed="0"/>
-    <w:lsdException w:name="Medium Grid 1" w:semiHidden="0" w:uiPriority="67" w:unhideWhenUsed="0"/>
-    <w:lsdException w:name="Medium Grid 2" w:semiHidden="0" w:uiPriority="68" w:unhideWhenUsed="0"/>
-    <w:lsdException w:name="Medium Grid 3" w:semiHidden="0" w:uiPriority="69" w:unhideWhenUsed="0"/>
-    <w:lsdException w:name="Dark List" w:semiHidden="0" w:uiPriority="70" w:unhideWhenUsed="0"/>
-    <w:lsdException w:name="Colorful Shading" w:semiHidden="0" w:uiPriority="71" w:unhideWhenUsed="0"/>
-    <w:lsdException w:name="Colorful List" w:semiHidden="0" w:uiPriority="72" w:unhideWhenUsed="0"/>
-    <w:lsdException w:name="Colorful Grid" w:semiHidden="0" w:uiPriority="73" w:unhideWhenUsed="0"/>
-    <w:lsdException w:name="Light Shading Accent 1" w:semiHidden="0" w:uiPriority="60" w:unhideWhenUsed="0"/>
-    <w:lsdException w:name="Light List Accent 1" w:semiHidden="0" w:uiPriority="61" w:unhideWhenUsed="0"/>
-    <w:lsdException w:name="Light Grid Accent 1" w:semiHidden="0" w:uiPriority="62" w:unhideWhenUsed="0"/>
-    <w:lsdException w:name="Medium Shading 1 Accent 1" w:semiHidden="0" w:uiPriority="63" w:unhideWhenUsed="0"/>
-    <w:lsdException w:name="Medium Shading 2 Accent 1" w:semiHidden="0" w:uiPriority="64" w:unhideWhenUsed="0"/>
-    <w:lsdException w:name="Medium List 1 Accent 1" w:semiHidden="0" w:uiPriority="65" w:unhideWhenUsed="0"/>
-    <w:lsdException w:name="Revision" w:unhideWhenUsed="0"/>
-    <w:lsdException w:name="List Paragraph" w:semiHidden="0" w:uiPriority="34" w:unhideWhenUsed="0" w:qFormat="1"/>
-    <w:lsdException w:name="Quote" w:semiHidden="0" w:uiPriority="29" w:unhideWhenUsed="0" w:qFormat="1"/>
-    <w:lsdException w:name="Intense Quote" w:semiHidden="0" w:uiPriority="30" w:unhideWhenUsed="0" w:qFormat="1"/>
-    <w:lsdException w:name="Medium List 2 Accent 1" w:semiHidden="0" w:uiPriority="66" w:unhideWhenUsed="0"/>
-    <w:lsdException w:name="Medium Grid 1 Accent 1" w:semiHidden="0" w:uiPriority="67" w:unhideWhenUsed="0"/>
-    <w:lsdException w:name="Medium Grid 2 Accent 1" w:semiHidden="0" w:uiPriority="68" w:unhideWhenUsed="0"/>
-    <w:lsdException w:name="Medium Grid 3 Accent 1" w:semiHidden="0" w:uiPriority="69" w:unhideWhenUsed="0"/>
-    <w:lsdException w:name="Dark List Accent 1" w:semiHidden="0" w:uiPriority="70" w:unhideWhenUsed="0"/>
-    <w:lsdException w:name="Colorful Shading Accent 1" w:semiHidden="0" w:uiPriority="71" w:unhideWhenUsed="0"/>
-    <w:lsdException w:name="Colorful List Accent 1" w:semiHidden="0" w:uiPriority="72" w:unhideWhenUsed="0"/>
-    <w:lsdException w:name="Colorful Grid Accent 1" w:semiHidden="0" w:uiPriority="73" w:unhideWhenUsed="0"/>
-    <w:lsdException w:name="Light Shading Accent 2" w:semiHidden="0" w:uiPriority="60" w:unhideWhenUsed="0"/>
-    <w:lsdException w:name="Light List Accent 2" w:semiHidden="0" w:uiPriority="61" w:unhideWhenUsed="0"/>
-    <w:lsdException w:name="Light Grid Accent 2" w:semiHidden="0" w:uiPriority="62" w:unhideWhenUsed="0"/>
-    <w:lsdException w:name="Medium Shading 1 Accent 2" w:semiHidden="0" w:uiPriority="63" w:unhideWhenUsed="0"/>
-    <w:lsdException w:name="Medium Shading 2 Accent 2" w:semiHidden="0" w:uiPriority="64" w:unhideWhenUsed="0"/>
-    <w:lsdException w:name="Medium List 1 Accent 2" w:semiHidden="0" w:uiPriority="65" w:unhideWhenUsed="0"/>
-    <w:lsdException w:name="Medium List 2 Accent 2" w:semiHidden="0" w:uiPriority="66" w:unhideWhenUsed="0"/>
-    <w:lsdException w:name="Medium Grid 1 Accent 2" w:semiHidden="0" w:uiPriority="67" w:unhideWhenUsed="0"/>
-    <w:lsdException w:name="Medium Grid 2 Accent 2" w:semiHidden="0" w:uiPriority="68" w:unhideWhenUsed="0"/>
-    <w:lsdException w:name="Medium Grid 3 Accent 2" w:semiHidden="0" w:uiPriority="69" w:unhideWhenUsed="0"/>
-    <w:lsdException w:name="Dark List Accent 2" w:semiHidden="0" w:uiPriority="70" w:unhideWhenUsed="0"/>
-    <w:lsdException w:name="Colorful Shading Accent 2" w:semiHidden="0" w:uiPriority="71" w:unhideWhenUsed="0"/>
-    <w:lsdException w:name="Colorful List Accent 2" w:semiHidden="0" w:uiPriority="72" w:unhideWhenUsed="0"/>
-    <w:lsdException w:name="Colorful Grid Accent 2" w:semiHidden="0" w:uiPriority="73" w:unhideWhenUsed="0"/>
-    <w:lsdException w:name="Light Shading Accent 3" w:semiHidden="0" w:uiPriority="60" w:unhideWhenUsed="0"/>
-    <w:lsdException w:name="Light List Accent 3" w:semiHidden="0" w:uiPriority="61" w:unhideWhenUsed="0"/>
-    <w:lsdException w:name="Light Grid Accent 3" w:semiHidden="0" w:uiPriority="62" w:unhideWhenUsed="0"/>
-    <w:lsdException w:name="Medium Shading 1 Accent 3" w:semiHidden="0" w:uiPriority="63" w:unhideWhenUsed="0"/>
-    <w:lsdException w:name="Medium Shading 2 Accent 3" w:semiHidden="0" w:uiPriority="64" w:unhideWhenUsed="0"/>
-    <w:lsdException w:name="Medium List 1 Accent 3" w:semiHidden="0" w:uiPriority="65" w:unhideWhenUsed="0"/>
-    <w:lsdException w:name="Medium List 2 Accent 3" w:semiHidden="0" w:uiPriority="66" w:unhideWhenUsed="0"/>
-    <w:lsdException w:name="Medium Grid 1 Accent 3" w:semiHidden="0" w:uiPriority="67" w:unhideWhenUsed="0"/>
-    <w:lsdException w:name="Medium Grid 2 Accent 3" w:semiHidden="0" w:uiPriority="68" w:unhideWhenUsed="0"/>
-    <w:lsdException w:name="Medium Grid 3 Accent 3" w:semiHidden="0" w:uiPriority="69" w:unhideWhenUsed="0"/>
-    <w:lsdException w:name="Dark List Accent 3" w:semiHidden="0" w:uiPriority="70" w:unhideWhenUsed="0"/>
-    <w:lsdException w:name="Colorful Shading Accent 3" w:semiHidden="0" w:uiPriority="71" w:unhideWhenUsed="0"/>
-    <w:lsdException w:name="Colorful List Accent 3" w:semiHidden="0" w:uiPriority="72" w:unhideWhenUsed="0"/>
-    <w:lsdException w:name="Colorful Grid Accent 3" w:semiHidden="0" w:uiPriority="73" w:unhideWhenUsed="0"/>
-    <w:lsdException w:name="Light Shading Accent 4" w:semiHidden="0" w:uiPriority="60" w:unhideWhenUsed="0"/>
-    <w:lsdException w:name="Light List Accent 4" w:semiHidden="0" w:uiPriority="61" w:unhideWhenUsed="0"/>
-    <w:lsdException w:name="Light Grid Accent 4" w:semiHidden="0" w:uiPriority="62" w:unhideWhenUsed="0"/>
-    <w:lsdException w:name="Medium Shading 1 Accent 4" w:semiHidden="0" w:uiPriority="63" w:unhideWhenUsed="0"/>
-    <w:lsdException w:name="Medium Shading 2 Accent 4" w:semiHidden="0" w:uiPriority="64" w:unhideWhenUsed="0"/>
-    <w:lsdException w:name="Medium List 1 Accent 4" w:semiHidden="0" w:uiPriority="65" w:unhideWhenUsed="0"/>
-    <w:lsdException w:name="Medium List 2 Accent 4" w:semiHidden="0" w:uiPriority="66" w:unhideWhenUsed="0"/>
-    <w:lsdException w:name="Medium Grid 1 Accent 4" w:semiHidden="0" w:uiPriority="67" w:unhideWhenUsed="0"/>
-    <w:lsdException w:name="Medium Grid 2 Accent 4" w:semiHidden="0" w:uiPriority="68" w:unhideWhenUsed="0"/>
-    <w:lsdException w:name="Medium Grid 3 Accent 4" w:semiHidden="0" w:uiPriority="69" w:unhideWhenUsed="0"/>
-    <w:lsdException w:name="Dark List Accent 4" w:semiHidden="0" w:uiPriority="70" w:unhideWhenUsed="0"/>
-    <w:lsdException w:name="Colorful Shading Accent 4" w:semiHidden="0" w:uiPriority="71" w:unhideWhenUsed="0"/>
-    <w:lsdException w:name="Colorful List Accent 4" w:semiHidden="0" w:uiPriority="72" w:unhideWhenUsed="0"/>
-    <w:lsdException w:name="Colorful Grid Accent 4" w:semiHidden="0" w:uiPriority="73" w:unhideWhenUsed="0"/>
-    <w:lsdException w:name="Light Shading Accent 5" w:semiHidden="0" w:uiPriority="60" w:unhideWhenUsed="0"/>
-    <w:lsdException w:name="Light List Accent 5" w:semiHidden="0" w:uiPriority="61" w:unhideWhenUsed="0"/>
-    <w:lsdException w:name="Light Grid Accent 5" w:semiHidden="0" w:uiPriority="62" w:unhideWhenUsed="0"/>
-    <w:lsdException w:name="Medium Shading 1 Accent 5" w:semiHidden="0" w:uiPriority="63" w:unhideWhenUsed="0"/>
-    <w:lsdException w:name="Medium Shading 2 Accent 5" w:semiHidden="0" w:uiPriority="64" w:unhideWhenUsed="0"/>
-    <w:lsdException w:name="Medium List 1 Accent 5" w:semiHidden="0" w:uiPriority="65" w:unhideWhenUsed="0"/>
-    <w:lsdException w:name="Medium List 2 Accent 5" w:semiHidden="0" w:uiPriority="66" w:unhideWhenUsed="0"/>
-    <w:lsdException w:name="Medium Grid 1 Accent 5" w:semiHidden="0" w:uiPriority="67" w:unhideWhenUsed="0"/>
-    <w:lsdException w:name="Medium Grid 2 Accent 5" w:semiHidden="0" w:uiPriority="68" w:unhideWhenUsed="0"/>
-    <w:lsdException w:name="Medium Grid 3 Accent 5" w:semiHidden="0" w:uiPriority="69" w:unhideWhenUsed="0"/>
-    <w:lsdException w:name="Dark List Accent 5" w:semiHidden="0" w:uiPriority="70" w:unhideWhenUsed="0"/>
-    <w:lsdException w:name="Colorful Shading Accent 5" w:semiHidden="0" w:uiPriority="71" w:unhideWhenUsed="0"/>
-    <w:lsdException w:name="Colorful List Accent 5" w:semiHidden="0" w:uiPriority="72" w:unhideWhenUsed="0"/>
-    <w:lsdException w:name="Colorful Grid Accent 5" w:semiHidden="0" w:uiPriority="73" w:unhideWhenUsed="0"/>
-    <w:lsdException w:name="Light Shading Accent 6" w:semiHidden="0" w:uiPriority="60" w:unhideWhenUsed="0"/>
-    <w:lsdException w:name="Light List Accent 6" w:semiHidden="0" w:uiPriority="61" w:unhideWhenUsed="0"/>
-    <w:lsdException w:name="Light Grid Accent 6" w:semiHidden="0" w:uiPriority="62" w:unhideWhenUsed="0"/>
-    <w:lsdException w:name="Medium Shading 1 Accent 6" w:semiHidden="0" w:uiPriority="63" w:unhideWhenUsed="0"/>
-    <w:lsdException w:name="Medium Shading 2 Accent 6" w:semiHidden="0" w:uiPriority="64" w:unhideWhenUsed="0"/>
-    <w:lsdException w:name="Medium List 1 Accent 6" w:semiHidden="0" w:uiPriority="65" w:unhideWhenUsed="0"/>
-    <w:lsdException w:name="Medium List 2 Accent 6" w:semiHidden="0" w:uiPriority="66" w:unhideWhenUsed="0"/>
-    <w:lsdException w:name="Medium Grid 1 Accent 6" w:semiHidden="0" w:uiPriority="67" w:unhideWhenUsed="0"/>
-    <w:lsdException w:name="Medium Grid 2 Accent 6" w:semiHidden="0" w:uiPriority="68" w:unhideWhenUsed="0"/>
-    <w:lsdException w:name="Medium Grid 3 Accent 6" w:semiHidden="0" w:uiPriority="69" w:unhideWhenUsed="0"/>
-    <w:lsdException w:name="Dark List Accent 6" w:semiHidden="0" w:uiPriority="70" w:unhideWhenUsed="0"/>
-    <w:lsdException w:name="Colorful Shading Accent 6" w:semiHidden="0" w:uiPriority="71" w:unhideWhenUsed="0"/>
-    <w:lsdException w:name="Colorful List Accent 6" w:semiHidden="0" w:uiPriority="72" w:unhideWhenUsed="0"/>
-    <w:lsdException w:name="Colorful Grid Accent 6" w:semiHidden="0" w:uiPriority="73" w:unhideWhenUsed="0"/>
-    <w:lsdException w:name="Subtle Emphasis" w:semiHidden="0" w:uiPriority="19" w:unhideWhenUsed="0" w:qFormat="1"/>
-    <w:lsdException w:name="Intense Emphasis" w:semiHidden="0" w:uiPriority="21" w:unhideWhenUsed="0" w:qFormat="1"/>
-    <w:lsdException w:name="Subtle Reference" w:semiHidden="0" w:uiPriority="31" w:unhideWhenUsed="0" w:qFormat="1"/>
-    <w:lsdException w:name="Intense Reference" w:semiHidden="0" w:uiPriority="32" w:unhideWhenUsed="0" w:qFormat="1"/>
-    <w:lsdException w:name="Book Title" w:semiHidden="0" w:uiPriority="33" w:unhideWhenUsed="0" w:qFormat="1"/>
-    <w:lsdException w:name="Bibliography" w:uiPriority="37"/>
-    <w:lsdException w:name="TOC Heading" w:uiPriority="39" w:qFormat="1"/>
-  </w:latentStyles>
-  <w:style w:type="paragraph" w:default="1" w:styleId="Normal">
-    <w:name w:val="Normal"/>
-    <w:qFormat/>
-  </w:style>
-  <w:style w:type="character" w:default="1" w:styleId="DefaultParagraphFont">
-    <w:name w:val="Default Paragraph Font"/>
-    <w:uiPriority w:val="1"/>
-    <w:semiHidden/>
-    <w:unhideWhenUsed/>
-  </w:style>
-  <w:style w:type="table" w:default="1" w:styleId="TableNormal">
-    <w:name w:val="Normal Table"/>
-    <w:uiPriority w:val="99"/>
-    <w:semiHidden/>
-    <w:unhideWhenUsed/>
-    <w:qFormat/>
-    <w:tblPr>
-      <w:tblInd w:w="0" w:type="dxa"/>
-      <w:tblCellMar>
-        <w:top w:w="0" w:type="dxa"/>
-        <w:left w:w="108" w:type="dxa"/>
-        <w:bottom w:w="0" w:type="dxa"/>
-        <w:right w:w="108" w:type="dxa"/>
-      </w:tblCellMar>
-    </w:tblPr>
-  </w:style>
-  <w:style w:type="numbering" w:default="1" w:styleId="NoList">
-    <w:name w:val="No List"/>
-    <w:uiPriority w:val="99"/>
-    <w:semiHidden/>
-    <w:unhideWhenUsed/>
-  </w:style>
-  <w:style w:type="paragraph" w:customStyle="1" w:styleId="92F169705E424482A8B16B8AE4189176">
-    <w:name w:val="92F169705E424482A8B16B8AE4189176"/>
-    <w:rsid w:val="002678F3"/>
-  </w:style>
-</w:styles>
-</file>
-
-<file path=word/glossary/webSettings.xml><?xml version="1.0" encoding="utf-8"?>
-<w:webSettings xmlns:r="http://schemas.openxmlformats.org/officeDocument/2006/relationships" xmlns:w="http://schemas.openxmlformats.org/wordprocessingml/2006/main">
-  <w:optimizeForBrowser/>
-</w:webSettings>
-</file>
-
 <file path=word/theme/theme1.xml><?xml version="1.0" encoding="utf-8"?>
 <a:theme xmlns:a="http://schemas.openxmlformats.org/drawingml/2006/main" name="Office Theme">
   <a:themeElements>

</xml_diff>